<commit_message>
add evaluation about some parameters; refine the code
</commit_message>
<xml_diff>
--- a/UWB网络定位方案.docx
+++ b/UWB网络定位方案.docx
@@ -1,6 +1,6 @@
 
 <file path=word/document.xml><?xml version="1.0" encoding="utf-8"?>
-<w:document xmlns:wpc="http://schemas.microsoft.com/office/word/2010/wordprocessingCanvas" xmlns:cx="http://schemas.microsoft.com/office/drawing/2014/chartex" xmlns:cx1="http://schemas.microsoft.com/office/drawing/2015/9/8/chartex" xmlns:cx2="http://schemas.microsoft.com/office/drawing/2015/10/21/chartex" xmlns:cx3="http://schemas.microsoft.com/office/drawing/2016/5/9/chartex" xmlns:cx4="http://schemas.microsoft.com/office/drawing/2016/5/10/chartex" xmlns:cx5="http://schemas.microsoft.com/office/drawing/2016/5/11/chartex" xmlns:cx6="http://schemas.microsoft.com/office/drawing/2016/5/12/chartex" xmlns:cx7="http://schemas.microsoft.com/office/drawing/2016/5/13/chartex" xmlns:cx8="http://schemas.microsoft.com/office/drawing/2016/5/14/chartex" xmlns:mc="http://schemas.openxmlformats.org/markup-compatibility/2006" xmlns:aink="http://schemas.microsoft.com/office/drawing/2016/ink" xmlns:am3d="http://schemas.microsoft.com/office/drawing/2017/model3d" xmlns:o="urn:schemas-microsoft-com:office:office" xmlns:oel="http://schemas.microsoft.com/office/2019/extlst" xmlns:r="http://schemas.openxmlformats.org/officeDocument/2006/relationships" xmlns:m="http://schemas.openxmlformats.org/officeDocument/2006/math" xmlns:v="urn:schemas-microsoft-com:vml" xmlns:wp14="http://schemas.microsoft.com/office/word/2010/wordprocessingDrawing" xmlns:wp="http://schemas.openxmlformats.org/drawingml/2006/wordprocessingDrawing" xmlns:w10="urn:schemas-microsoft-com:office:word" xmlns:w="http://schemas.openxmlformats.org/wordprocessingml/2006/main" xmlns:w14="http://schemas.microsoft.com/office/word/2010/wordml" xmlns:w15="http://schemas.microsoft.com/office/word/2012/wordml" xmlns:w16cex="http://schemas.microsoft.com/office/word/2018/wordml/cex" xmlns:w16cid="http://schemas.microsoft.com/office/word/2016/wordml/cid" xmlns:w16="http://schemas.microsoft.com/office/word/2018/wordml" xmlns:w16sdtdh="http://schemas.microsoft.com/office/word/2020/wordml/sdtdatahash" xmlns:w16se="http://schemas.microsoft.com/office/word/2015/wordml/symex" xmlns:wpg="http://schemas.microsoft.com/office/word/2010/wordprocessingGroup" xmlns:wpi="http://schemas.microsoft.com/office/word/2010/wordprocessingInk" xmlns:wne="http://schemas.microsoft.com/office/word/2006/wordml" xmlns:wps="http://schemas.microsoft.com/office/word/2010/wordprocessingShape" mc:Ignorable="w14 w15 w16se w16cid w16 w16cex w16sdtdh wp14">
+<w:document xmlns:wpc="http://schemas.microsoft.com/office/word/2010/wordprocessingCanvas" xmlns:cx="http://schemas.microsoft.com/office/drawing/2014/chartex" xmlns:cx1="http://schemas.microsoft.com/office/drawing/2015/9/8/chartex" xmlns:cx2="http://schemas.microsoft.com/office/drawing/2015/10/21/chartex" xmlns:cx3="http://schemas.microsoft.com/office/drawing/2016/5/9/chartex" xmlns:cx4="http://schemas.microsoft.com/office/drawing/2016/5/10/chartex" xmlns:cx5="http://schemas.microsoft.com/office/drawing/2016/5/11/chartex" xmlns:cx6="http://schemas.microsoft.com/office/drawing/2016/5/12/chartex" xmlns:cx7="http://schemas.microsoft.com/office/drawing/2016/5/13/chartex" xmlns:cx8="http://schemas.microsoft.com/office/drawing/2016/5/14/chartex" xmlns:mc="http://schemas.openxmlformats.org/markup-compatibility/2006" xmlns:aink="http://schemas.microsoft.com/office/drawing/2016/ink" xmlns:am3d="http://schemas.microsoft.com/office/drawing/2017/model3d" xmlns:o="urn:schemas-microsoft-com:office:office" xmlns:r="http://schemas.openxmlformats.org/officeDocument/2006/relationships" xmlns:m="http://schemas.openxmlformats.org/officeDocument/2006/math" xmlns:v="urn:schemas-microsoft-com:vml" xmlns:wp14="http://schemas.microsoft.com/office/word/2010/wordprocessingDrawing" xmlns:wp="http://schemas.openxmlformats.org/drawingml/2006/wordprocessingDrawing" xmlns:w10="urn:schemas-microsoft-com:office:word" xmlns:w="http://schemas.openxmlformats.org/wordprocessingml/2006/main" xmlns:w14="http://schemas.microsoft.com/office/word/2010/wordml" xmlns:w15="http://schemas.microsoft.com/office/word/2012/wordml" xmlns:w16cid="http://schemas.microsoft.com/office/word/2016/wordml/cid" xmlns:w16se="http://schemas.microsoft.com/office/word/2015/wordml/symex" xmlns:wpg="http://schemas.microsoft.com/office/word/2010/wordprocessingGroup" xmlns:wpi="http://schemas.microsoft.com/office/word/2010/wordprocessingInk" xmlns:wne="http://schemas.microsoft.com/office/word/2006/wordml" xmlns:wps="http://schemas.microsoft.com/office/word/2010/wordprocessingShape" mc:Ignorable="w14 w15 w16se w16cid wp14">
   <w:body>
     <w:p>
       <w:pPr>
@@ -70,7 +70,7 @@
       <w:pPr>
         <w:jc w:val="center"/>
         <w:rPr>
-          <w:rFonts w:ascii="仿宋" w:eastAsia="仿宋" w:hAnsi="仿宋" w:hint="eastAsia"/>
+          <w:rFonts w:ascii="仿宋" w:eastAsia="仿宋" w:hAnsi="仿宋"/>
           <w:sz w:val="24"/>
           <w:szCs w:val="24"/>
         </w:rPr>
@@ -137,7 +137,7 @@
     <w:p>
       <w:pPr>
         <w:rPr>
-          <w:rFonts w:ascii="Times New Roman" w:eastAsia="仿宋" w:hAnsi="Times New Roman" w:cs="Times New Roman" w:hint="eastAsia"/>
+          <w:rFonts w:ascii="Times New Roman" w:eastAsia="仿宋" w:hAnsi="Times New Roman" w:cs="Times New Roman"/>
           <w:sz w:val="28"/>
           <w:szCs w:val="28"/>
         </w:rPr>
@@ -762,6 +762,7 @@
       <w:r>
         <w:rPr>
           <w:rFonts w:ascii="Times New Roman" w:eastAsia="仿宋" w:hAnsi="Times New Roman" w:cs="Times New Roman"/>
+          <w:noProof/>
           <w:sz w:val="28"/>
           <w:szCs w:val="28"/>
         </w:rPr>
@@ -1010,25 +1011,7 @@
           <w:szCs w:val="28"/>
           <w:shd w:val="pct15" w:color="auto" w:fill="FFFFFF"/>
         </w:rPr>
-        <w:t>）竞争接入段：完成</w:t>
-      </w:r>
-      <w:r>
-        <w:rPr>
-          <w:rFonts w:ascii="Times New Roman" w:eastAsia="仿宋" w:hAnsi="Times New Roman" w:cs="Times New Roman" w:hint="eastAsia"/>
-          <w:sz w:val="28"/>
-          <w:szCs w:val="28"/>
-          <w:shd w:val="pct15" w:color="auto" w:fill="FFFFFF"/>
-        </w:rPr>
-        <w:t>新入网主基站</w:t>
-      </w:r>
-      <w:r>
-        <w:rPr>
-          <w:rFonts w:ascii="Times New Roman" w:eastAsia="仿宋" w:hAnsi="Times New Roman" w:cs="Times New Roman" w:hint="eastAsia"/>
-          <w:sz w:val="28"/>
-          <w:szCs w:val="28"/>
-          <w:shd w:val="pct15" w:color="auto" w:fill="FFFFFF"/>
-        </w:rPr>
-        <w:t>接入时隙分配，从基站分配等操作</w:t>
+        <w:t>）竞争接入段：完成新入网主基站接入时隙分配，从基站分配等操作</w:t>
       </w:r>
       <w:r>
         <w:rPr>
@@ -1049,26 +1032,18 @@
         </w:numPr>
         <w:ind w:firstLineChars="0"/>
         <w:rPr>
-          <w:rFonts w:ascii="Times New Roman" w:eastAsia="仿宋" w:hAnsi="Times New Roman" w:cs="Times New Roman" w:hint="eastAsia"/>
-          <w:sz w:val="28"/>
-          <w:szCs w:val="28"/>
-        </w:rPr>
-      </w:pPr>
-      <w:r>
-        <w:rPr>
-          <w:rFonts w:ascii="Times New Roman" w:eastAsia="仿宋" w:hAnsi="Times New Roman" w:cs="Times New Roman" w:hint="eastAsia"/>
-          <w:sz w:val="28"/>
-          <w:szCs w:val="28"/>
-        </w:rPr>
-        <w:t>C</w:t>
-      </w:r>
-      <w:r>
-        <w:rPr>
-          <w:rFonts w:ascii="Times New Roman" w:eastAsia="仿宋" w:hAnsi="Times New Roman" w:cs="Times New Roman" w:hint="eastAsia"/>
-          <w:sz w:val="28"/>
-          <w:szCs w:val="28"/>
-        </w:rPr>
-        <w:t>F</w:t>
+          <w:rFonts w:ascii="Times New Roman" w:eastAsia="仿宋" w:hAnsi="Times New Roman" w:cs="Times New Roman"/>
+          <w:sz w:val="28"/>
+          <w:szCs w:val="28"/>
+        </w:rPr>
+      </w:pPr>
+      <w:r>
+        <w:rPr>
+          <w:rFonts w:ascii="Times New Roman" w:eastAsia="仿宋" w:hAnsi="Times New Roman" w:cs="Times New Roman" w:hint="eastAsia"/>
+          <w:sz w:val="28"/>
+          <w:szCs w:val="28"/>
+        </w:rPr>
+        <w:t>CF</w:t>
       </w:r>
       <w:r>
         <w:rPr>
@@ -1124,15 +1099,7 @@
           <w:sz w:val="28"/>
           <w:szCs w:val="28"/>
         </w:rPr>
-        <w:t>）</w:t>
-      </w:r>
-      <w:r>
-        <w:rPr>
-          <w:rFonts w:ascii="Times New Roman" w:eastAsia="仿宋" w:hAnsi="Times New Roman" w:cs="Times New Roman" w:hint="eastAsia"/>
-          <w:sz w:val="28"/>
-          <w:szCs w:val="28"/>
-        </w:rPr>
-        <w:t>无竞争接入段：完成标签自定位任务。</w:t>
+        <w:t>）无竞争接入段：完成标签自定位任务。</w:t>
       </w:r>
     </w:p>
     <w:p>
@@ -1332,25 +1299,7 @@
           <w:szCs w:val="28"/>
           <w:highlight w:val="yellow"/>
         </w:rPr>
-        <w:t>则</w:t>
-      </w:r>
-      <w:r>
-        <w:rPr>
-          <w:rFonts w:ascii="Times New Roman" w:eastAsia="仿宋" w:hAnsi="Times New Roman" w:cs="Times New Roman" w:hint="eastAsia"/>
-          <w:sz w:val="28"/>
-          <w:szCs w:val="28"/>
-          <w:highlight w:val="yellow"/>
-        </w:rPr>
-        <w:t>根据</w:t>
-      </w:r>
-      <w:r>
-        <w:rPr>
-          <w:rFonts w:ascii="Times New Roman" w:eastAsia="仿宋" w:hAnsi="Times New Roman" w:cs="Times New Roman" w:hint="eastAsia"/>
-          <w:sz w:val="28"/>
-          <w:szCs w:val="28"/>
-          <w:highlight w:val="yellow"/>
-        </w:rPr>
-        <w:t>从基站位置分布</w:t>
+        <w:t>则根据从基站位置分布</w:t>
       </w:r>
       <w:r>
         <w:rPr>
@@ -1740,7 +1689,7 @@
         <w:ind w:left="360" w:firstLineChars="0" w:firstLine="0"/>
         <w:jc w:val="center"/>
         <w:rPr>
-          <w:rFonts w:ascii="Times New Roman" w:eastAsia="仿宋" w:hAnsi="Times New Roman" w:cs="Times New Roman" w:hint="eastAsia"/>
+          <w:rFonts w:ascii="Times New Roman" w:eastAsia="仿宋" w:hAnsi="Times New Roman" w:cs="Times New Roman"/>
           <w:i/>
           <w:sz w:val="28"/>
           <w:szCs w:val="28"/>
@@ -1760,15 +1709,7 @@
           <w:sz w:val="28"/>
           <w:szCs w:val="28"/>
         </w:rPr>
-        <w:t>2</w:t>
-      </w:r>
-      <w:r>
-        <w:rPr>
-          <w:rFonts w:ascii="Times New Roman" w:eastAsia="仿宋" w:hAnsi="Times New Roman" w:cs="Times New Roman"/>
-          <w:sz w:val="28"/>
-          <w:szCs w:val="28"/>
-        </w:rPr>
-        <w:t xml:space="preserve"> </w:t>
+        <w:t xml:space="preserve">2 </w:t>
       </w:r>
       <w:r>
         <w:rPr>
@@ -1864,6 +1805,7 @@
       <w:r>
         <w:rPr>
           <w:rFonts w:ascii="Times New Roman" w:eastAsia="仿宋" w:hAnsi="Times New Roman" w:cs="Times New Roman"/>
+          <w:noProof/>
           <w:sz w:val="28"/>
           <w:szCs w:val="28"/>
         </w:rPr>
@@ -1984,7 +1926,7 @@
         <w:ind w:left="360" w:firstLineChars="0" w:firstLine="0"/>
         <w:jc w:val="center"/>
         <w:rPr>
-          <w:rFonts w:ascii="Times New Roman" w:eastAsia="仿宋" w:hAnsi="Times New Roman" w:cs="Times New Roman" w:hint="eastAsia"/>
+          <w:rFonts w:ascii="Times New Roman" w:eastAsia="仿宋" w:hAnsi="Times New Roman" w:cs="Times New Roman"/>
           <w:i/>
           <w:sz w:val="28"/>
           <w:szCs w:val="28"/>
@@ -1994,6 +1936,7 @@
         <w:rPr>
           <w:rFonts w:ascii="Times New Roman" w:eastAsia="仿宋" w:hAnsi="Times New Roman" w:cs="Times New Roman"/>
           <w:i/>
+          <w:noProof/>
           <w:sz w:val="28"/>
           <w:szCs w:val="28"/>
         </w:rPr>
@@ -2041,7 +1984,7 @@
         <w:ind w:left="360" w:firstLineChars="0" w:firstLine="0"/>
         <w:jc w:val="center"/>
         <w:rPr>
-          <w:rFonts w:ascii="Times New Roman" w:eastAsia="仿宋" w:hAnsi="Times New Roman" w:cs="Times New Roman" w:hint="eastAsia"/>
+          <w:rFonts w:ascii="Times New Roman" w:eastAsia="仿宋" w:hAnsi="Times New Roman" w:cs="Times New Roman"/>
           <w:sz w:val="28"/>
           <w:szCs w:val="28"/>
         </w:rPr>
@@ -2197,7 +2140,7 @@
         <w:ind w:left="360" w:firstLineChars="0" w:firstLine="0"/>
         <w:jc w:val="center"/>
         <w:rPr>
-          <w:rFonts w:ascii="Times New Roman" w:eastAsia="仿宋" w:hAnsi="Times New Roman" w:cs="Times New Roman" w:hint="eastAsia"/>
+          <w:rFonts w:ascii="Times New Roman" w:eastAsia="仿宋" w:hAnsi="Times New Roman" w:cs="Times New Roman"/>
           <w:i/>
           <w:sz w:val="28"/>
           <w:szCs w:val="28"/>
@@ -2248,7 +2191,7 @@
     <w:p>
       <w:pPr>
         <w:rPr>
-          <w:rFonts w:ascii="Times New Roman" w:eastAsia="仿宋" w:hAnsi="Times New Roman" w:cs="Times New Roman" w:hint="eastAsia"/>
+          <w:rFonts w:ascii="Times New Roman" w:eastAsia="仿宋" w:hAnsi="Times New Roman" w:cs="Times New Roman"/>
           <w:sz w:val="28"/>
           <w:szCs w:val="28"/>
         </w:rPr>
@@ -2305,7 +2248,7 @@
           <w:p>
             <w:pPr>
               <w:rPr>
-                <w:rFonts w:ascii="Times New Roman" w:eastAsia="仿宋" w:hAnsi="Times New Roman" w:cs="Times New Roman" w:hint="eastAsia"/>
+                <w:rFonts w:ascii="Times New Roman" w:eastAsia="仿宋" w:hAnsi="Times New Roman" w:cs="Times New Roman"/>
                 <w:sz w:val="28"/>
                 <w:szCs w:val="28"/>
               </w:rPr>
@@ -2331,7 +2274,7 @@
             <w:pPr>
               <w:ind w:leftChars="-561" w:left="-1178" w:firstLineChars="421" w:firstLine="1179"/>
               <w:rPr>
-                <w:rFonts w:ascii="Times New Roman" w:eastAsia="仿宋" w:hAnsi="Times New Roman" w:cs="Times New Roman" w:hint="eastAsia"/>
+                <w:rFonts w:ascii="Times New Roman" w:eastAsia="仿宋" w:hAnsi="Times New Roman" w:cs="Times New Roman"/>
                 <w:sz w:val="28"/>
                 <w:szCs w:val="28"/>
               </w:rPr>
@@ -2356,7 +2299,7 @@
           <w:p>
             <w:pPr>
               <w:rPr>
-                <w:rFonts w:ascii="Times New Roman" w:eastAsia="仿宋" w:hAnsi="Times New Roman" w:cs="Times New Roman" w:hint="eastAsia"/>
+                <w:rFonts w:ascii="Times New Roman" w:eastAsia="仿宋" w:hAnsi="Times New Roman" w:cs="Times New Roman"/>
                 <w:sz w:val="28"/>
                 <w:szCs w:val="28"/>
               </w:rPr>
@@ -2526,7 +2469,7 @@
           <w:p>
             <w:pPr>
               <w:rPr>
-                <w:rFonts w:ascii="Times New Roman" w:eastAsia="仿宋" w:hAnsi="Times New Roman" w:cs="Times New Roman" w:hint="eastAsia"/>
+                <w:rFonts w:ascii="Times New Roman" w:eastAsia="仿宋" w:hAnsi="Times New Roman" w:cs="Times New Roman"/>
                 <w:sz w:val="28"/>
                 <w:szCs w:val="28"/>
               </w:rPr>
@@ -2551,7 +2494,7 @@
           <w:p>
             <w:pPr>
               <w:rPr>
-                <w:rFonts w:ascii="Times New Roman" w:eastAsia="仿宋" w:hAnsi="Times New Roman" w:cs="Times New Roman" w:hint="eastAsia"/>
+                <w:rFonts w:ascii="Times New Roman" w:eastAsia="仿宋" w:hAnsi="Times New Roman" w:cs="Times New Roman"/>
                 <w:sz w:val="28"/>
                 <w:szCs w:val="28"/>
               </w:rPr>
@@ -2930,7 +2873,7 @@
           <w:p>
             <w:pPr>
               <w:rPr>
-                <w:rFonts w:ascii="Times New Roman" w:eastAsia="仿宋" w:hAnsi="Times New Roman" w:cs="Times New Roman" w:hint="eastAsia"/>
+                <w:rFonts w:ascii="Times New Roman" w:eastAsia="仿宋" w:hAnsi="Times New Roman" w:cs="Times New Roman"/>
                 <w:sz w:val="28"/>
                 <w:szCs w:val="28"/>
               </w:rPr>
@@ -3010,7 +2953,7 @@
           <w:p>
             <w:pPr>
               <w:rPr>
-                <w:rFonts w:ascii="Times New Roman" w:eastAsia="仿宋" w:hAnsi="Times New Roman" w:cs="Times New Roman" w:hint="eastAsia"/>
+                <w:rFonts w:ascii="Times New Roman" w:eastAsia="仿宋" w:hAnsi="Times New Roman" w:cs="Times New Roman"/>
                 <w:sz w:val="28"/>
                 <w:szCs w:val="28"/>
               </w:rPr>
@@ -3022,7 +2965,7 @@
     <w:p>
       <w:pPr>
         <w:rPr>
-          <w:rFonts w:ascii="Times New Roman" w:eastAsia="仿宋" w:hAnsi="Times New Roman" w:cs="Times New Roman" w:hint="eastAsia"/>
+          <w:rFonts w:ascii="Times New Roman" w:eastAsia="仿宋" w:hAnsi="Times New Roman" w:cs="Times New Roman"/>
           <w:sz w:val="28"/>
           <w:szCs w:val="28"/>
         </w:rPr>
@@ -3089,7 +3032,7 @@
           <w:p>
             <w:pPr>
               <w:rPr>
-                <w:rFonts w:ascii="Times New Roman" w:eastAsia="仿宋" w:hAnsi="Times New Roman" w:cs="Times New Roman" w:hint="eastAsia"/>
+                <w:rFonts w:ascii="Times New Roman" w:eastAsia="仿宋" w:hAnsi="Times New Roman" w:cs="Times New Roman"/>
                 <w:sz w:val="28"/>
                 <w:szCs w:val="28"/>
               </w:rPr>
@@ -3115,7 +3058,7 @@
             <w:pPr>
               <w:ind w:leftChars="-561" w:left="-1178" w:firstLineChars="421" w:firstLine="1179"/>
               <w:rPr>
-                <w:rFonts w:ascii="Times New Roman" w:eastAsia="仿宋" w:hAnsi="Times New Roman" w:cs="Times New Roman" w:hint="eastAsia"/>
+                <w:rFonts w:ascii="Times New Roman" w:eastAsia="仿宋" w:hAnsi="Times New Roman" w:cs="Times New Roman"/>
                 <w:sz w:val="28"/>
                 <w:szCs w:val="28"/>
               </w:rPr>
@@ -3140,7 +3083,7 @@
           <w:p>
             <w:pPr>
               <w:rPr>
-                <w:rFonts w:ascii="Times New Roman" w:eastAsia="仿宋" w:hAnsi="Times New Roman" w:cs="Times New Roman" w:hint="eastAsia"/>
+                <w:rFonts w:ascii="Times New Roman" w:eastAsia="仿宋" w:hAnsi="Times New Roman" w:cs="Times New Roman"/>
                 <w:sz w:val="28"/>
                 <w:szCs w:val="28"/>
               </w:rPr>
@@ -3302,17 +3245,17 @@
           <w:p>
             <w:pPr>
               <w:rPr>
+                <w:rFonts w:ascii="Times New Roman" w:eastAsia="仿宋" w:hAnsi="Times New Roman" w:cs="Times New Roman"/>
+                <w:sz w:val="28"/>
+                <w:szCs w:val="28"/>
+              </w:rPr>
+            </w:pPr>
+            <w:r>
+              <w:rPr>
                 <w:rFonts w:ascii="Times New Roman" w:eastAsia="仿宋" w:hAnsi="Times New Roman" w:cs="Times New Roman" w:hint="eastAsia"/>
                 <w:sz w:val="28"/>
                 <w:szCs w:val="28"/>
               </w:rPr>
-            </w:pPr>
-            <w:r>
-              <w:rPr>
-                <w:rFonts w:ascii="Times New Roman" w:eastAsia="仿宋" w:hAnsi="Times New Roman" w:cs="Times New Roman" w:hint="eastAsia"/>
-                <w:sz w:val="28"/>
-                <w:szCs w:val="28"/>
-              </w:rPr>
               <w:t>1</w:t>
             </w:r>
             <w:r>
@@ -3321,39 +3264,23 @@
                 <w:sz w:val="28"/>
                 <w:szCs w:val="28"/>
               </w:rPr>
-              <w:t>3</w:t>
-            </w:r>
-            <w:r>
-              <w:rPr>
-                <w:rFonts w:ascii="Times New Roman" w:eastAsia="仿宋" w:hAnsi="Times New Roman" w:cs="Times New Roman"/>
-                <w:sz w:val="28"/>
-                <w:szCs w:val="28"/>
-              </w:rPr>
-              <w:t>-</w:t>
-            </w:r>
-            <w:r>
-              <w:rPr>
-                <w:rFonts w:ascii="Times New Roman" w:eastAsia="仿宋" w:hAnsi="Times New Roman" w:cs="Times New Roman"/>
-                <w:sz w:val="28"/>
-                <w:szCs w:val="28"/>
-              </w:rPr>
-              <w:t>22</w:t>
+              <w:t>3-22</w:t>
             </w:r>
           </w:p>
           <w:p>
             <w:pPr>
               <w:rPr>
+                <w:rFonts w:ascii="Times New Roman" w:eastAsia="仿宋" w:hAnsi="Times New Roman" w:cs="Times New Roman"/>
+                <w:sz w:val="28"/>
+                <w:szCs w:val="28"/>
+              </w:rPr>
+            </w:pPr>
+            <w:r>
+              <w:rPr>
                 <w:rFonts w:ascii="Times New Roman" w:eastAsia="仿宋" w:hAnsi="Times New Roman" w:cs="Times New Roman" w:hint="eastAsia"/>
                 <w:sz w:val="28"/>
                 <w:szCs w:val="28"/>
               </w:rPr>
-            </w:pPr>
-            <w:r>
-              <w:rPr>
-                <w:rFonts w:ascii="Times New Roman" w:eastAsia="仿宋" w:hAnsi="Times New Roman" w:cs="Times New Roman" w:hint="eastAsia"/>
-                <w:sz w:val="28"/>
-                <w:szCs w:val="28"/>
-              </w:rPr>
               <w:t>2</w:t>
             </w:r>
             <w:r>
@@ -3362,23 +3289,7 @@
                 <w:sz w:val="28"/>
                 <w:szCs w:val="28"/>
               </w:rPr>
-              <w:t>3</w:t>
-            </w:r>
-            <w:r>
-              <w:rPr>
-                <w:rFonts w:ascii="Times New Roman" w:eastAsia="仿宋" w:hAnsi="Times New Roman" w:cs="Times New Roman"/>
-                <w:sz w:val="28"/>
-                <w:szCs w:val="28"/>
-              </w:rPr>
-              <w:t>-2</w:t>
-            </w:r>
-            <w:r>
-              <w:rPr>
-                <w:rFonts w:ascii="Times New Roman" w:eastAsia="仿宋" w:hAnsi="Times New Roman" w:cs="Times New Roman"/>
-                <w:sz w:val="28"/>
-                <w:szCs w:val="28"/>
-              </w:rPr>
-              <w:t>4</w:t>
+              <w:t>3-24</w:t>
             </w:r>
           </w:p>
         </w:tc>
@@ -3721,7 +3632,7 @@
           <w:p>
             <w:pPr>
               <w:rPr>
-                <w:rFonts w:ascii="Times New Roman" w:eastAsia="仿宋" w:hAnsi="Times New Roman" w:cs="Times New Roman" w:hint="eastAsia"/>
+                <w:rFonts w:ascii="Times New Roman" w:eastAsia="仿宋" w:hAnsi="Times New Roman" w:cs="Times New Roman"/>
                 <w:sz w:val="28"/>
                 <w:szCs w:val="28"/>
               </w:rPr>
@@ -3792,7 +3703,7 @@
           <w:p>
             <w:pPr>
               <w:rPr>
-                <w:rFonts w:ascii="Times New Roman" w:eastAsia="仿宋" w:hAnsi="Times New Roman" w:cs="Times New Roman" w:hint="eastAsia"/>
+                <w:rFonts w:ascii="Times New Roman" w:eastAsia="仿宋" w:hAnsi="Times New Roman" w:cs="Times New Roman"/>
                 <w:sz w:val="28"/>
                 <w:szCs w:val="28"/>
               </w:rPr>
@@ -3818,6 +3729,785 @@
           <w:szCs w:val="28"/>
         </w:rPr>
       </w:pPr>
+      <w:r>
+        <w:rPr>
+          <w:rFonts w:ascii="Times New Roman" w:eastAsia="仿宋" w:hAnsi="Times New Roman" w:cs="Times New Roman" w:hint="eastAsia"/>
+          <w:sz w:val="28"/>
+          <w:szCs w:val="28"/>
+        </w:rPr>
+        <w:t>消息长度</w:t>
+      </w:r>
+    </w:p>
+    <w:p>
+      <w:pPr>
+        <w:rPr>
+          <w:rFonts w:ascii="Times New Roman" w:eastAsia="仿宋" w:hAnsi="Times New Roman" w:cs="Times New Roman"/>
+          <w:sz w:val="28"/>
+          <w:szCs w:val="28"/>
+        </w:rPr>
+      </w:pPr>
+    </w:p>
+    <w:p>
+      <w:pPr>
+        <w:rPr>
+          <w:rFonts w:ascii="Times New Roman" w:eastAsia="仿宋" w:hAnsi="Times New Roman" w:cs="Times New Roman" w:hint="eastAsia"/>
+          <w:sz w:val="28"/>
+          <w:szCs w:val="28"/>
+        </w:rPr>
+      </w:pPr>
+      <w:r>
+        <w:rPr>
+          <w:rFonts w:ascii="Times New Roman" w:eastAsia="仿宋" w:hAnsi="Times New Roman" w:cs="Times New Roman"/>
+          <w:sz w:val="28"/>
+          <w:szCs w:val="28"/>
+        </w:rPr>
+        <w:t>1.</w:t>
+      </w:r>
+      <w:r>
+        <w:rPr>
+          <w:rFonts w:ascii="Times New Roman" w:eastAsia="仿宋" w:hAnsi="Times New Roman" w:cs="Times New Roman"/>
+          <w:sz w:val="28"/>
+          <w:szCs w:val="28"/>
+        </w:rPr>
+        <w:tab/>
+      </w:r>
+      <w:r>
+        <w:rPr>
+          <w:rFonts w:ascii="Times New Roman" w:eastAsia="仿宋" w:hAnsi="Times New Roman" w:cs="Times New Roman"/>
+          <w:sz w:val="28"/>
+          <w:szCs w:val="28"/>
+        </w:rPr>
+        <w:t>消息时长</w:t>
+      </w:r>
+    </w:p>
+    <w:p>
+      <w:pPr>
+        <w:rPr>
+          <w:rFonts w:ascii="Times New Roman" w:eastAsia="仿宋" w:hAnsi="Times New Roman" w:cs="Times New Roman" w:hint="eastAsia"/>
+          <w:sz w:val="28"/>
+          <w:szCs w:val="28"/>
+        </w:rPr>
+      </w:pPr>
+      <w:r>
+        <w:rPr>
+          <w:rFonts w:ascii="Times New Roman" w:eastAsia="仿宋" w:hAnsi="Times New Roman" w:cs="Times New Roman" w:hint="eastAsia"/>
+          <w:sz w:val="28"/>
+          <w:szCs w:val="28"/>
+        </w:rPr>
+        <w:t>以</w:t>
+      </w:r>
+      <w:proofErr w:type="spellStart"/>
+      <w:r>
+        <w:rPr>
+          <w:rFonts w:ascii="Times New Roman" w:eastAsia="仿宋" w:hAnsi="Times New Roman" w:cs="Times New Roman"/>
+          <w:sz w:val="28"/>
+          <w:szCs w:val="28"/>
+        </w:rPr>
+        <w:t>Iot</w:t>
+      </w:r>
+      <w:proofErr w:type="spellEnd"/>
+      <w:r>
+        <w:rPr>
+          <w:rFonts w:ascii="Times New Roman" w:eastAsia="仿宋" w:hAnsi="Times New Roman" w:cs="Times New Roman"/>
+          <w:sz w:val="28"/>
+          <w:szCs w:val="28"/>
+        </w:rPr>
+        <w:t xml:space="preserve"> AOA </w:t>
+      </w:r>
+      <w:r>
+        <w:rPr>
+          <w:rFonts w:ascii="Times New Roman" w:eastAsia="仿宋" w:hAnsi="Times New Roman" w:cs="Times New Roman"/>
+          <w:sz w:val="28"/>
+          <w:szCs w:val="28"/>
+        </w:rPr>
+        <w:t>默认通道参数为例（暂不考虑</w:t>
+      </w:r>
+      <w:r>
+        <w:rPr>
+          <w:rFonts w:ascii="Times New Roman" w:eastAsia="仿宋" w:hAnsi="Times New Roman" w:cs="Times New Roman"/>
+          <w:sz w:val="28"/>
+          <w:szCs w:val="28"/>
+        </w:rPr>
+        <w:t>STS</w:t>
+      </w:r>
+      <w:r>
+        <w:rPr>
+          <w:rFonts w:ascii="Times New Roman" w:eastAsia="仿宋" w:hAnsi="Times New Roman" w:cs="Times New Roman"/>
+          <w:sz w:val="28"/>
+          <w:szCs w:val="28"/>
+        </w:rPr>
+        <w:t>段）</w:t>
+      </w:r>
+    </w:p>
+    <w:p>
+      <w:pPr>
+        <w:rPr>
+          <w:rFonts w:ascii="Times New Roman" w:eastAsia="仿宋" w:hAnsi="Times New Roman" w:cs="Times New Roman"/>
+          <w:sz w:val="28"/>
+          <w:szCs w:val="28"/>
+        </w:rPr>
+      </w:pPr>
+      <w:r>
+        <w:rPr>
+          <w:rFonts w:ascii="Times New Roman" w:eastAsia="仿宋" w:hAnsi="Times New Roman" w:cs="Times New Roman" w:hint="eastAsia"/>
+          <w:sz w:val="28"/>
+          <w:szCs w:val="28"/>
+        </w:rPr>
+        <w:t>通道：</w:t>
+      </w:r>
+      <w:r>
+        <w:rPr>
+          <w:rFonts w:ascii="Times New Roman" w:eastAsia="仿宋" w:hAnsi="Times New Roman" w:cs="Times New Roman"/>
+          <w:sz w:val="28"/>
+          <w:szCs w:val="28"/>
+        </w:rPr>
+        <w:t xml:space="preserve">channel 5  </w:t>
+      </w:r>
+    </w:p>
+    <w:p>
+      <w:pPr>
+        <w:rPr>
+          <w:rFonts w:ascii="Times New Roman" w:eastAsia="仿宋" w:hAnsi="Times New Roman" w:cs="Times New Roman"/>
+          <w:sz w:val="28"/>
+          <w:szCs w:val="28"/>
+        </w:rPr>
+      </w:pPr>
+      <w:r>
+        <w:rPr>
+          <w:rFonts w:ascii="Times New Roman" w:eastAsia="仿宋" w:hAnsi="Times New Roman" w:cs="Times New Roman"/>
+          <w:sz w:val="28"/>
+          <w:szCs w:val="28"/>
+        </w:rPr>
+        <w:t>Preamble code</w:t>
+      </w:r>
+      <w:r>
+        <w:rPr>
+          <w:rFonts w:ascii="Times New Roman" w:eastAsia="仿宋" w:hAnsi="Times New Roman" w:cs="Times New Roman"/>
+          <w:sz w:val="28"/>
+          <w:szCs w:val="28"/>
+        </w:rPr>
+        <w:t>：</w:t>
+      </w:r>
+      <w:r>
+        <w:rPr>
+          <w:rFonts w:ascii="Times New Roman" w:eastAsia="仿宋" w:hAnsi="Times New Roman" w:cs="Times New Roman"/>
+          <w:sz w:val="28"/>
+          <w:szCs w:val="28"/>
+        </w:rPr>
+        <w:t xml:space="preserve"> 9</w:t>
+      </w:r>
+      <w:r>
+        <w:rPr>
+          <w:rFonts w:ascii="Times New Roman" w:eastAsia="仿宋" w:hAnsi="Times New Roman" w:cs="Times New Roman"/>
+          <w:sz w:val="28"/>
+          <w:szCs w:val="28"/>
+        </w:rPr>
+        <w:t>（</w:t>
+      </w:r>
+      <w:r>
+        <w:rPr>
+          <w:rFonts w:ascii="Times New Roman" w:eastAsia="仿宋" w:hAnsi="Times New Roman" w:cs="Times New Roman"/>
+          <w:sz w:val="28"/>
+          <w:szCs w:val="28"/>
+        </w:rPr>
+        <w:t>127</w:t>
+      </w:r>
+      <w:r>
+        <w:rPr>
+          <w:rFonts w:ascii="Times New Roman" w:eastAsia="仿宋" w:hAnsi="Times New Roman" w:cs="Times New Roman"/>
+          <w:sz w:val="28"/>
+          <w:szCs w:val="28"/>
+        </w:rPr>
+        <w:t>）</w:t>
+      </w:r>
+    </w:p>
+    <w:p>
+      <w:pPr>
+        <w:rPr>
+          <w:rFonts w:ascii="Times New Roman" w:eastAsia="仿宋" w:hAnsi="Times New Roman" w:cs="Times New Roman"/>
+          <w:sz w:val="28"/>
+          <w:szCs w:val="28"/>
+        </w:rPr>
+      </w:pPr>
+      <w:r>
+        <w:rPr>
+          <w:rFonts w:ascii="Times New Roman" w:eastAsia="仿宋" w:hAnsi="Times New Roman" w:cs="Times New Roman"/>
+          <w:sz w:val="28"/>
+          <w:szCs w:val="28"/>
+        </w:rPr>
+        <w:t>Preamble length</w:t>
+      </w:r>
+      <w:r>
+        <w:rPr>
+          <w:rFonts w:ascii="Times New Roman" w:eastAsia="仿宋" w:hAnsi="Times New Roman" w:cs="Times New Roman"/>
+          <w:sz w:val="28"/>
+          <w:szCs w:val="28"/>
+        </w:rPr>
+        <w:t>：</w:t>
+      </w:r>
+      <w:r>
+        <w:rPr>
+          <w:rFonts w:ascii="Times New Roman" w:eastAsia="仿宋" w:hAnsi="Times New Roman" w:cs="Times New Roman"/>
+          <w:sz w:val="28"/>
+          <w:szCs w:val="28"/>
+        </w:rPr>
+        <w:t>128</w:t>
+      </w:r>
+      <w:r>
+        <w:rPr>
+          <w:rFonts w:ascii="Times New Roman" w:eastAsia="仿宋" w:hAnsi="Times New Roman" w:cs="Times New Roman"/>
+          <w:sz w:val="28"/>
+          <w:szCs w:val="28"/>
+        </w:rPr>
+        <w:t>（</w:t>
+      </w:r>
+      <w:r>
+        <w:rPr>
+          <w:rFonts w:ascii="Times New Roman" w:eastAsia="仿宋" w:hAnsi="Times New Roman" w:cs="Times New Roman"/>
+          <w:sz w:val="28"/>
+          <w:szCs w:val="28"/>
+        </w:rPr>
+        <w:t>default 64</w:t>
+      </w:r>
+      <w:r>
+        <w:rPr>
+          <w:rFonts w:ascii="Times New Roman" w:eastAsia="仿宋" w:hAnsi="Times New Roman" w:cs="Times New Roman"/>
+          <w:sz w:val="28"/>
+          <w:szCs w:val="28"/>
+        </w:rPr>
+        <w:t>）</w:t>
+      </w:r>
+    </w:p>
+    <w:p>
+      <w:pPr>
+        <w:rPr>
+          <w:rFonts w:ascii="Times New Roman" w:eastAsia="仿宋" w:hAnsi="Times New Roman" w:cs="Times New Roman" w:hint="eastAsia"/>
+          <w:sz w:val="28"/>
+          <w:szCs w:val="28"/>
+        </w:rPr>
+      </w:pPr>
+      <w:r>
+        <w:rPr>
+          <w:rFonts w:ascii="Times New Roman" w:eastAsia="仿宋" w:hAnsi="Times New Roman" w:cs="Times New Roman"/>
+          <w:sz w:val="28"/>
+          <w:szCs w:val="28"/>
+        </w:rPr>
+        <w:t>SFD length</w:t>
+      </w:r>
+      <w:r>
+        <w:rPr>
+          <w:rFonts w:ascii="Times New Roman" w:eastAsia="仿宋" w:hAnsi="Times New Roman" w:cs="Times New Roman"/>
+          <w:sz w:val="28"/>
+          <w:szCs w:val="28"/>
+        </w:rPr>
+        <w:t>：</w:t>
+      </w:r>
+      <w:r>
+        <w:rPr>
+          <w:rFonts w:ascii="Times New Roman" w:eastAsia="仿宋" w:hAnsi="Times New Roman" w:cs="Times New Roman"/>
+          <w:sz w:val="28"/>
+          <w:szCs w:val="28"/>
+        </w:rPr>
+        <w:t>8</w:t>
+      </w:r>
+    </w:p>
+    <w:p>
+      <w:pPr>
+        <w:rPr>
+          <w:rFonts w:ascii="Times New Roman" w:eastAsia="仿宋" w:hAnsi="Times New Roman" w:cs="Times New Roman"/>
+          <w:sz w:val="28"/>
+          <w:szCs w:val="28"/>
+        </w:rPr>
+      </w:pPr>
+      <w:r>
+        <w:rPr>
+          <w:rFonts w:ascii="Times New Roman" w:eastAsia="仿宋" w:hAnsi="Times New Roman" w:cs="Times New Roman"/>
+          <w:sz w:val="28"/>
+          <w:szCs w:val="28"/>
+        </w:rPr>
+        <w:t>PHR</w:t>
+      </w:r>
+      <w:r>
+        <w:rPr>
+          <w:rFonts w:ascii="Times New Roman" w:eastAsia="仿宋" w:hAnsi="Times New Roman" w:cs="Times New Roman"/>
+          <w:sz w:val="28"/>
+          <w:szCs w:val="28"/>
+        </w:rPr>
+        <w:t>：</w:t>
+      </w:r>
+      <w:r>
+        <w:rPr>
+          <w:rFonts w:ascii="Times New Roman" w:eastAsia="仿宋" w:hAnsi="Times New Roman" w:cs="Times New Roman"/>
+          <w:sz w:val="28"/>
+          <w:szCs w:val="28"/>
+        </w:rPr>
+        <w:t>19bit</w:t>
+      </w:r>
+    </w:p>
+    <w:p>
+      <w:pPr>
+        <w:rPr>
+          <w:rFonts w:ascii="Times New Roman" w:eastAsia="仿宋" w:hAnsi="Times New Roman" w:cs="Times New Roman"/>
+          <w:sz w:val="28"/>
+          <w:szCs w:val="28"/>
+        </w:rPr>
+      </w:pPr>
+      <w:r>
+        <w:rPr>
+          <w:rFonts w:ascii="Times New Roman" w:eastAsia="仿宋" w:hAnsi="Times New Roman" w:cs="Times New Roman"/>
+          <w:sz w:val="28"/>
+          <w:szCs w:val="28"/>
+        </w:rPr>
+        <w:t xml:space="preserve"> </w:t>
+      </w:r>
+    </w:p>
+    <w:p>
+      <w:pPr>
+        <w:rPr>
+          <w:rFonts w:ascii="Times New Roman" w:eastAsia="仿宋" w:hAnsi="Times New Roman" w:cs="Times New Roman" w:hint="eastAsia"/>
+          <w:sz w:val="28"/>
+          <w:szCs w:val="28"/>
+        </w:rPr>
+      </w:pPr>
+      <w:r>
+        <w:rPr>
+          <w:rFonts w:ascii="Times New Roman" w:eastAsia="仿宋" w:hAnsi="Times New Roman" w:cs="Times New Roman"/>
+          <w:sz w:val="28"/>
+          <w:szCs w:val="28"/>
+        </w:rPr>
+        <w:lastRenderedPageBreak/>
+        <w:t xml:space="preserve">PHR Data rate:850 </w:t>
+      </w:r>
+      <w:proofErr w:type="spellStart"/>
+      <w:r>
+        <w:rPr>
+          <w:rFonts w:ascii="Times New Roman" w:eastAsia="仿宋" w:hAnsi="Times New Roman" w:cs="Times New Roman"/>
+          <w:sz w:val="28"/>
+          <w:szCs w:val="28"/>
+        </w:rPr>
+        <w:t>Kb</w:t>
+      </w:r>
+      <w:proofErr w:type="spellEnd"/>
+      <w:r>
+        <w:rPr>
+          <w:rFonts w:ascii="Times New Roman" w:eastAsia="仿宋" w:hAnsi="Times New Roman" w:cs="Times New Roman"/>
+          <w:sz w:val="28"/>
+          <w:szCs w:val="28"/>
+        </w:rPr>
+        <w:t>/s</w:t>
+      </w:r>
+    </w:p>
+    <w:p>
+      <w:pPr>
+        <w:rPr>
+          <w:rFonts w:ascii="Times New Roman" w:eastAsia="仿宋" w:hAnsi="Times New Roman" w:cs="Times New Roman"/>
+          <w:sz w:val="28"/>
+          <w:szCs w:val="28"/>
+        </w:rPr>
+      </w:pPr>
+      <w:r>
+        <w:rPr>
+          <w:rFonts w:ascii="Times New Roman" w:eastAsia="仿宋" w:hAnsi="Times New Roman" w:cs="Times New Roman"/>
+          <w:sz w:val="28"/>
+          <w:szCs w:val="28"/>
+        </w:rPr>
+        <w:t xml:space="preserve">Data length: </w:t>
+      </w:r>
+      <w:r>
+        <w:rPr>
+          <w:rFonts w:ascii="Times New Roman" w:eastAsia="仿宋" w:hAnsi="Times New Roman" w:cs="Times New Roman"/>
+          <w:sz w:val="28"/>
+          <w:szCs w:val="28"/>
+        </w:rPr>
+        <w:t>以</w:t>
+      </w:r>
+      <w:r>
+        <w:rPr>
+          <w:rFonts w:ascii="Times New Roman" w:eastAsia="仿宋" w:hAnsi="Times New Roman" w:cs="Times New Roman"/>
+          <w:sz w:val="28"/>
+          <w:szCs w:val="28"/>
+        </w:rPr>
+        <w:t>30byte</w:t>
+      </w:r>
+      <w:r>
+        <w:rPr>
+          <w:rFonts w:ascii="Times New Roman" w:eastAsia="仿宋" w:hAnsi="Times New Roman" w:cs="Times New Roman"/>
+          <w:sz w:val="28"/>
+          <w:szCs w:val="28"/>
+        </w:rPr>
+        <w:t>为例</w:t>
+      </w:r>
+    </w:p>
+    <w:p>
+      <w:pPr>
+        <w:rPr>
+          <w:rFonts w:ascii="Times New Roman" w:eastAsia="仿宋" w:hAnsi="Times New Roman" w:cs="Times New Roman"/>
+          <w:sz w:val="28"/>
+          <w:szCs w:val="28"/>
+        </w:rPr>
+      </w:pPr>
+      <w:r>
+        <w:rPr>
+          <w:rFonts w:ascii="Times New Roman" w:eastAsia="仿宋" w:hAnsi="Times New Roman" w:cs="Times New Roman"/>
+          <w:sz w:val="28"/>
+          <w:szCs w:val="28"/>
+        </w:rPr>
+        <w:t>Data rate</w:t>
+      </w:r>
+      <w:r>
+        <w:rPr>
+          <w:rFonts w:ascii="Times New Roman" w:eastAsia="仿宋" w:hAnsi="Times New Roman" w:cs="Times New Roman"/>
+          <w:sz w:val="28"/>
+          <w:szCs w:val="28"/>
+        </w:rPr>
+        <w:t>：</w:t>
+      </w:r>
+      <w:r>
+        <w:rPr>
+          <w:rFonts w:ascii="Times New Roman" w:eastAsia="仿宋" w:hAnsi="Times New Roman" w:cs="Times New Roman"/>
+          <w:sz w:val="28"/>
+          <w:szCs w:val="28"/>
+        </w:rPr>
+        <w:t>6.81 Mb/s</w:t>
+      </w:r>
+    </w:p>
+    <w:p>
+      <w:pPr>
+        <w:rPr>
+          <w:rFonts w:ascii="Times New Roman" w:eastAsia="仿宋" w:hAnsi="Times New Roman" w:cs="Times New Roman"/>
+          <w:sz w:val="28"/>
+          <w:szCs w:val="28"/>
+        </w:rPr>
+      </w:pPr>
+    </w:p>
+    <w:p>
+      <w:pPr>
+        <w:rPr>
+          <w:rFonts w:ascii="Times New Roman" w:eastAsia="仿宋" w:hAnsi="Times New Roman" w:cs="Times New Roman" w:hint="eastAsia"/>
+          <w:sz w:val="28"/>
+          <w:szCs w:val="28"/>
+        </w:rPr>
+      </w:pPr>
+      <w:r>
+        <w:rPr>
+          <w:rFonts w:ascii="Times New Roman" w:eastAsia="仿宋" w:hAnsi="Times New Roman" w:cs="Times New Roman"/>
+          <w:sz w:val="28"/>
+          <w:szCs w:val="28"/>
+        </w:rPr>
+        <w:t>Duration of message</w:t>
+      </w:r>
+    </w:p>
+    <w:p>
+      <w:pPr>
+        <w:rPr>
+          <w:rFonts w:ascii="Times New Roman" w:eastAsia="仿宋" w:hAnsi="Times New Roman" w:cs="Times New Roman"/>
+          <w:sz w:val="28"/>
+          <w:szCs w:val="28"/>
+        </w:rPr>
+      </w:pPr>
+      <w:proofErr w:type="spellStart"/>
+      <w:r>
+        <w:rPr>
+          <w:rFonts w:ascii="Times New Roman" w:eastAsia="仿宋" w:hAnsi="Times New Roman" w:cs="Times New Roman"/>
+          <w:sz w:val="28"/>
+          <w:szCs w:val="28"/>
+        </w:rPr>
+        <w:t>Tsync</w:t>
+      </w:r>
+      <w:proofErr w:type="spellEnd"/>
+      <w:r>
+        <w:rPr>
+          <w:rFonts w:ascii="Times New Roman" w:eastAsia="仿宋" w:hAnsi="Times New Roman" w:cs="Times New Roman"/>
+          <w:sz w:val="28"/>
+          <w:szCs w:val="28"/>
+        </w:rPr>
+        <w:t>=127*4*Tc*128=130.256 us</w:t>
+      </w:r>
+    </w:p>
+    <w:p>
+      <w:pPr>
+        <w:rPr>
+          <w:rFonts w:ascii="Times New Roman" w:eastAsia="仿宋" w:hAnsi="Times New Roman" w:cs="Times New Roman"/>
+          <w:sz w:val="28"/>
+          <w:szCs w:val="28"/>
+        </w:rPr>
+      </w:pPr>
+      <w:proofErr w:type="spellStart"/>
+      <w:r>
+        <w:rPr>
+          <w:rFonts w:ascii="Times New Roman" w:eastAsia="仿宋" w:hAnsi="Times New Roman" w:cs="Times New Roman"/>
+          <w:sz w:val="28"/>
+          <w:szCs w:val="28"/>
+        </w:rPr>
+        <w:t>Tsfd</w:t>
+      </w:r>
+      <w:proofErr w:type="spellEnd"/>
+      <w:r>
+        <w:rPr>
+          <w:rFonts w:ascii="Times New Roman" w:eastAsia="仿宋" w:hAnsi="Times New Roman" w:cs="Times New Roman"/>
+          <w:sz w:val="28"/>
+          <w:szCs w:val="28"/>
+        </w:rPr>
+        <w:t>=127*4*Tc*8=8.14 us</w:t>
+      </w:r>
+    </w:p>
+    <w:p>
+      <w:pPr>
+        <w:rPr>
+          <w:rFonts w:ascii="Times New Roman" w:eastAsia="仿宋" w:hAnsi="Times New Roman" w:cs="Times New Roman"/>
+          <w:sz w:val="28"/>
+          <w:szCs w:val="28"/>
+        </w:rPr>
+      </w:pPr>
+      <w:r>
+        <w:rPr>
+          <w:rFonts w:ascii="Times New Roman" w:eastAsia="仿宋" w:hAnsi="Times New Roman" w:cs="Times New Roman"/>
+          <w:sz w:val="28"/>
+          <w:szCs w:val="28"/>
+        </w:rPr>
+        <w:t>TPHR=19/850kb/s=22.3us</w:t>
+      </w:r>
+    </w:p>
+    <w:p>
+      <w:pPr>
+        <w:rPr>
+          <w:rFonts w:ascii="Times New Roman" w:eastAsia="仿宋" w:hAnsi="Times New Roman" w:cs="Times New Roman" w:hint="eastAsia"/>
+          <w:sz w:val="28"/>
+          <w:szCs w:val="28"/>
+        </w:rPr>
+      </w:pPr>
+      <w:r>
+        <w:rPr>
+          <w:rFonts w:ascii="Times New Roman" w:eastAsia="仿宋" w:hAnsi="Times New Roman" w:cs="Times New Roman"/>
+          <w:sz w:val="28"/>
+          <w:szCs w:val="28"/>
+        </w:rPr>
+        <w:t>TPHY=35.24 us</w:t>
+      </w:r>
+    </w:p>
+    <w:p>
+      <w:pPr>
+        <w:rPr>
+          <w:rFonts w:ascii="Times New Roman" w:eastAsia="仿宋" w:hAnsi="Times New Roman" w:cs="Times New Roman"/>
+          <w:sz w:val="28"/>
+          <w:szCs w:val="28"/>
+        </w:rPr>
+      </w:pPr>
+      <w:r>
+        <w:rPr>
+          <w:rFonts w:ascii="Times New Roman" w:eastAsia="仿宋" w:hAnsi="Times New Roman" w:cs="Times New Roman"/>
+          <w:sz w:val="28"/>
+          <w:szCs w:val="28"/>
+        </w:rPr>
+        <w:t>Tsum=</w:t>
+      </w:r>
+      <w:r>
+        <w:rPr>
+          <w:rFonts w:ascii="Times New Roman" w:eastAsia="仿宋" w:hAnsi="Times New Roman" w:cs="Times New Roman"/>
+          <w:sz w:val="28"/>
+          <w:szCs w:val="28"/>
+        </w:rPr>
+        <w:t xml:space="preserve"> </w:t>
+      </w:r>
+      <w:proofErr w:type="spellStart"/>
+      <w:r>
+        <w:rPr>
+          <w:rFonts w:ascii="Times New Roman" w:eastAsia="仿宋" w:hAnsi="Times New Roman" w:cs="Times New Roman"/>
+          <w:sz w:val="28"/>
+          <w:szCs w:val="28"/>
+        </w:rPr>
+        <w:t>Tsync</w:t>
+      </w:r>
+      <w:proofErr w:type="spellEnd"/>
+      <w:r>
+        <w:rPr>
+          <w:rFonts w:ascii="Times New Roman" w:eastAsia="仿宋" w:hAnsi="Times New Roman" w:cs="Times New Roman"/>
+          <w:sz w:val="28"/>
+          <w:szCs w:val="28"/>
+        </w:rPr>
+        <w:t xml:space="preserve"> </w:t>
+      </w:r>
+      <w:r>
+        <w:rPr>
+          <w:rFonts w:ascii="Times New Roman" w:eastAsia="仿宋" w:hAnsi="Times New Roman" w:cs="Times New Roman"/>
+          <w:sz w:val="28"/>
+          <w:szCs w:val="28"/>
+        </w:rPr>
+        <w:t>+</w:t>
+      </w:r>
+      <w:r>
+        <w:rPr>
+          <w:rFonts w:ascii="Times New Roman" w:eastAsia="仿宋" w:hAnsi="Times New Roman" w:cs="Times New Roman"/>
+          <w:sz w:val="28"/>
+          <w:szCs w:val="28"/>
+        </w:rPr>
+        <w:t xml:space="preserve"> </w:t>
+      </w:r>
+      <w:proofErr w:type="spellStart"/>
+      <w:r>
+        <w:rPr>
+          <w:rFonts w:ascii="Times New Roman" w:eastAsia="仿宋" w:hAnsi="Times New Roman" w:cs="Times New Roman"/>
+          <w:sz w:val="28"/>
+          <w:szCs w:val="28"/>
+        </w:rPr>
+        <w:t>Tsfd</w:t>
+      </w:r>
+      <w:proofErr w:type="spellEnd"/>
+      <w:r>
+        <w:rPr>
+          <w:rFonts w:ascii="Times New Roman" w:eastAsia="仿宋" w:hAnsi="Times New Roman" w:cs="Times New Roman"/>
+          <w:sz w:val="28"/>
+          <w:szCs w:val="28"/>
+        </w:rPr>
+        <w:t xml:space="preserve"> </w:t>
+      </w:r>
+      <w:r>
+        <w:rPr>
+          <w:rFonts w:ascii="Times New Roman" w:eastAsia="仿宋" w:hAnsi="Times New Roman" w:cs="Times New Roman"/>
+          <w:sz w:val="28"/>
+          <w:szCs w:val="28"/>
+        </w:rPr>
+        <w:t>+</w:t>
+      </w:r>
+      <w:r>
+        <w:rPr>
+          <w:rFonts w:ascii="Times New Roman" w:eastAsia="仿宋" w:hAnsi="Times New Roman" w:cs="Times New Roman"/>
+          <w:sz w:val="28"/>
+          <w:szCs w:val="28"/>
+        </w:rPr>
+        <w:t xml:space="preserve"> </w:t>
+      </w:r>
+      <w:r>
+        <w:rPr>
+          <w:rFonts w:ascii="Times New Roman" w:eastAsia="仿宋" w:hAnsi="Times New Roman" w:cs="Times New Roman"/>
+          <w:sz w:val="28"/>
+          <w:szCs w:val="28"/>
+        </w:rPr>
+        <w:t>TPHR</w:t>
+      </w:r>
+      <w:r>
+        <w:rPr>
+          <w:rFonts w:ascii="Times New Roman" w:eastAsia="仿宋" w:hAnsi="Times New Roman" w:cs="Times New Roman"/>
+          <w:sz w:val="28"/>
+          <w:szCs w:val="28"/>
+        </w:rPr>
+        <w:t xml:space="preserve"> </w:t>
+      </w:r>
+      <w:r>
+        <w:rPr>
+          <w:rFonts w:ascii="Times New Roman" w:eastAsia="仿宋" w:hAnsi="Times New Roman" w:cs="Times New Roman"/>
+          <w:sz w:val="28"/>
+          <w:szCs w:val="28"/>
+        </w:rPr>
+        <w:t>+</w:t>
+      </w:r>
+      <w:r>
+        <w:rPr>
+          <w:rFonts w:ascii="Times New Roman" w:eastAsia="仿宋" w:hAnsi="Times New Roman" w:cs="Times New Roman"/>
+          <w:sz w:val="28"/>
+          <w:szCs w:val="28"/>
+        </w:rPr>
+        <w:t xml:space="preserve"> </w:t>
+      </w:r>
+      <w:r>
+        <w:rPr>
+          <w:rFonts w:ascii="Times New Roman" w:eastAsia="仿宋" w:hAnsi="Times New Roman" w:cs="Times New Roman"/>
+          <w:sz w:val="28"/>
+          <w:szCs w:val="28"/>
+        </w:rPr>
+        <w:t>TPHY</w:t>
+      </w:r>
+      <w:r>
+        <w:rPr>
+          <w:rFonts w:ascii="Times New Roman" w:eastAsia="仿宋" w:hAnsi="Times New Roman" w:cs="Times New Roman"/>
+          <w:sz w:val="28"/>
+          <w:szCs w:val="28"/>
+        </w:rPr>
+        <w:t xml:space="preserve"> </w:t>
+      </w:r>
+      <w:r>
+        <w:rPr>
+          <w:rFonts w:ascii="Times New Roman" w:eastAsia="仿宋" w:hAnsi="Times New Roman" w:cs="Times New Roman"/>
+          <w:sz w:val="28"/>
+          <w:szCs w:val="28"/>
+        </w:rPr>
+        <w:t>=</w:t>
+      </w:r>
+      <w:r>
+        <w:rPr>
+          <w:rFonts w:ascii="Times New Roman" w:eastAsia="仿宋" w:hAnsi="Times New Roman" w:cs="Times New Roman"/>
+          <w:sz w:val="28"/>
+          <w:szCs w:val="28"/>
+        </w:rPr>
+        <w:t>195us</w:t>
+      </w:r>
+    </w:p>
+    <w:p>
+      <w:pPr>
+        <w:rPr>
+          <w:rFonts w:ascii="Times New Roman" w:eastAsia="仿宋" w:hAnsi="Times New Roman" w:cs="Times New Roman" w:hint="eastAsia"/>
+          <w:sz w:val="28"/>
+          <w:szCs w:val="28"/>
+        </w:rPr>
+      </w:pPr>
+      <w:r>
+        <w:rPr>
+          <w:rFonts w:ascii="Times New Roman" w:eastAsia="仿宋" w:hAnsi="Times New Roman" w:cs="Times New Roman" w:hint="eastAsia"/>
+          <w:sz w:val="28"/>
+          <w:szCs w:val="28"/>
+        </w:rPr>
+        <w:t>（预留</w:t>
+      </w:r>
+      <w:r>
+        <w:rPr>
+          <w:rFonts w:ascii="Times New Roman" w:eastAsia="仿宋" w:hAnsi="Times New Roman" w:cs="Times New Roman" w:hint="eastAsia"/>
+          <w:sz w:val="28"/>
+          <w:szCs w:val="28"/>
+        </w:rPr>
+        <w:t>3</w:t>
+      </w:r>
+      <w:r>
+        <w:rPr>
+          <w:rFonts w:ascii="Times New Roman" w:eastAsia="仿宋" w:hAnsi="Times New Roman" w:cs="Times New Roman"/>
+          <w:sz w:val="28"/>
+          <w:szCs w:val="28"/>
+        </w:rPr>
+        <w:t>00</w:t>
+      </w:r>
+      <w:r>
+        <w:rPr>
+          <w:rFonts w:ascii="Times New Roman" w:eastAsia="仿宋" w:hAnsi="Times New Roman" w:cs="Times New Roman" w:hint="eastAsia"/>
+          <w:sz w:val="28"/>
+          <w:szCs w:val="28"/>
+        </w:rPr>
+        <w:t>μ</w:t>
+      </w:r>
+      <w:r>
+        <w:rPr>
+          <w:rFonts w:ascii="Times New Roman" w:eastAsia="仿宋" w:hAnsi="Times New Roman" w:cs="Times New Roman" w:hint="eastAsia"/>
+          <w:sz w:val="28"/>
+          <w:szCs w:val="28"/>
+        </w:rPr>
+        <w:t>s</w:t>
+      </w:r>
+      <w:r>
+        <w:rPr>
+          <w:rFonts w:ascii="Times New Roman" w:eastAsia="仿宋" w:hAnsi="Times New Roman" w:cs="Times New Roman" w:hint="eastAsia"/>
+          <w:sz w:val="28"/>
+          <w:szCs w:val="28"/>
+        </w:rPr>
+        <w:t>的转换间隔应该合适</w:t>
+      </w:r>
+      <w:bookmarkStart w:id="0" w:name="_GoBack"/>
+      <w:bookmarkEnd w:id="0"/>
+      <w:r>
+        <w:rPr>
+          <w:rFonts w:ascii="Times New Roman" w:eastAsia="仿宋" w:hAnsi="Times New Roman" w:cs="Times New Roman" w:hint="eastAsia"/>
+          <w:sz w:val="28"/>
+          <w:szCs w:val="28"/>
+        </w:rPr>
+        <w:t>）</w:t>
+      </w:r>
     </w:p>
     <w:p>
       <w:pPr>
@@ -3856,7 +4546,7 @@
 </file>
 
 <file path=word/endnotes.xml><?xml version="1.0" encoding="utf-8"?>
-<w:endnotes xmlns:wpc="http://schemas.microsoft.com/office/word/2010/wordprocessingCanvas" xmlns:cx="http://schemas.microsoft.com/office/drawing/2014/chartex" xmlns:cx1="http://schemas.microsoft.com/office/drawing/2015/9/8/chartex" xmlns:cx2="http://schemas.microsoft.com/office/drawing/2015/10/21/chartex" xmlns:cx3="http://schemas.microsoft.com/office/drawing/2016/5/9/chartex" xmlns:cx4="http://schemas.microsoft.com/office/drawing/2016/5/10/chartex" xmlns:cx5="http://schemas.microsoft.com/office/drawing/2016/5/11/chartex" xmlns:cx6="http://schemas.microsoft.com/office/drawing/2016/5/12/chartex" xmlns:cx7="http://schemas.microsoft.com/office/drawing/2016/5/13/chartex" xmlns:cx8="http://schemas.microsoft.com/office/drawing/2016/5/14/chartex" xmlns:mc="http://schemas.openxmlformats.org/markup-compatibility/2006" xmlns:aink="http://schemas.microsoft.com/office/drawing/2016/ink" xmlns:am3d="http://schemas.microsoft.com/office/drawing/2017/model3d" xmlns:o="urn:schemas-microsoft-com:office:office" xmlns:oel="http://schemas.microsoft.com/office/2019/extlst" xmlns:r="http://schemas.openxmlformats.org/officeDocument/2006/relationships" xmlns:m="http://schemas.openxmlformats.org/officeDocument/2006/math" xmlns:v="urn:schemas-microsoft-com:vml" xmlns:wp14="http://schemas.microsoft.com/office/word/2010/wordprocessingDrawing" xmlns:wp="http://schemas.openxmlformats.org/drawingml/2006/wordprocessingDrawing" xmlns:w10="urn:schemas-microsoft-com:office:word" xmlns:w="http://schemas.openxmlformats.org/wordprocessingml/2006/main" xmlns:w14="http://schemas.microsoft.com/office/word/2010/wordml" xmlns:w15="http://schemas.microsoft.com/office/word/2012/wordml" xmlns:w16cex="http://schemas.microsoft.com/office/word/2018/wordml/cex" xmlns:w16cid="http://schemas.microsoft.com/office/word/2016/wordml/cid" xmlns:w16="http://schemas.microsoft.com/office/word/2018/wordml" xmlns:w16sdtdh="http://schemas.microsoft.com/office/word/2020/wordml/sdtdatahash" xmlns:w16se="http://schemas.microsoft.com/office/word/2015/wordml/symex" xmlns:wpg="http://schemas.microsoft.com/office/word/2010/wordprocessingGroup" xmlns:wpi="http://schemas.microsoft.com/office/word/2010/wordprocessingInk" xmlns:wne="http://schemas.microsoft.com/office/word/2006/wordml" xmlns:wps="http://schemas.microsoft.com/office/word/2010/wordprocessingShape" mc:Ignorable="w14 w15 w16se w16cid w16 w16cex w16sdtdh wp14">
+<w:endnotes xmlns:wpc="http://schemas.microsoft.com/office/word/2010/wordprocessingCanvas" xmlns:cx="http://schemas.microsoft.com/office/drawing/2014/chartex" xmlns:cx1="http://schemas.microsoft.com/office/drawing/2015/9/8/chartex" xmlns:cx2="http://schemas.microsoft.com/office/drawing/2015/10/21/chartex" xmlns:cx3="http://schemas.microsoft.com/office/drawing/2016/5/9/chartex" xmlns:cx4="http://schemas.microsoft.com/office/drawing/2016/5/10/chartex" xmlns:cx5="http://schemas.microsoft.com/office/drawing/2016/5/11/chartex" xmlns:cx6="http://schemas.microsoft.com/office/drawing/2016/5/12/chartex" xmlns:cx7="http://schemas.microsoft.com/office/drawing/2016/5/13/chartex" xmlns:cx8="http://schemas.microsoft.com/office/drawing/2016/5/14/chartex" xmlns:mc="http://schemas.openxmlformats.org/markup-compatibility/2006" xmlns:aink="http://schemas.microsoft.com/office/drawing/2016/ink" xmlns:am3d="http://schemas.microsoft.com/office/drawing/2017/model3d" xmlns:o="urn:schemas-microsoft-com:office:office" xmlns:r="http://schemas.openxmlformats.org/officeDocument/2006/relationships" xmlns:m="http://schemas.openxmlformats.org/officeDocument/2006/math" xmlns:v="urn:schemas-microsoft-com:vml" xmlns:wp14="http://schemas.microsoft.com/office/word/2010/wordprocessingDrawing" xmlns:wp="http://schemas.openxmlformats.org/drawingml/2006/wordprocessingDrawing" xmlns:w10="urn:schemas-microsoft-com:office:word" xmlns:w="http://schemas.openxmlformats.org/wordprocessingml/2006/main" xmlns:w14="http://schemas.microsoft.com/office/word/2010/wordml" xmlns:w15="http://schemas.microsoft.com/office/word/2012/wordml" xmlns:w16cid="http://schemas.microsoft.com/office/word/2016/wordml/cid" xmlns:w16se="http://schemas.microsoft.com/office/word/2015/wordml/symex" xmlns:wpg="http://schemas.microsoft.com/office/word/2010/wordprocessingGroup" xmlns:wpi="http://schemas.microsoft.com/office/word/2010/wordprocessingInk" xmlns:wne="http://schemas.microsoft.com/office/word/2006/wordml" xmlns:wps="http://schemas.microsoft.com/office/word/2010/wordprocessingShape" mc:Ignorable="w14 w15 w16se w16cid wp14">
   <w:endnote w:type="separator" w:id="-1">
     <w:p>
       <w:r>
@@ -3875,9 +4565,6 @@
     <w:p>
       <w:pPr>
         <w:pStyle w:val="a8"/>
-        <w:rPr>
-          <w:rFonts w:hint="eastAsia"/>
-        </w:rPr>
       </w:pPr>
       <w:r>
         <w:rPr>
@@ -3894,23 +4581,7 @@
           <w:sz w:val="24"/>
           <w:szCs w:val="24"/>
         </w:rPr>
-        <w:t>IEEE Std 802.15.4-2020</w:t>
-      </w:r>
-      <w:r>
-        <w:rPr>
-          <w:rFonts w:ascii="Times New Roman" w:hAnsi="Times New Roman" w:cs="Times New Roman"/>
-          <w:sz w:val="24"/>
-          <w:szCs w:val="24"/>
-        </w:rPr>
-        <w:t xml:space="preserve"> </w:t>
-      </w:r>
-      <w:r>
-        <w:rPr>
-          <w:rFonts w:ascii="Times New Roman" w:hAnsi="Times New Roman" w:cs="Times New Roman"/>
-          <w:sz w:val="24"/>
-          <w:szCs w:val="24"/>
-        </w:rPr>
-        <w:t>IEEE Standard for Low-Rate Wireless Networks</w:t>
+        <w:t>IEEE Std 802.15.4-2020 IEEE Standard for Low-Rate Wireless Networks</w:t>
       </w:r>
     </w:p>
   </w:endnote>
@@ -3918,7 +4589,7 @@
 </file>
 
 <file path=word/footnotes.xml><?xml version="1.0" encoding="utf-8"?>
-<w:footnotes xmlns:wpc="http://schemas.microsoft.com/office/word/2010/wordprocessingCanvas" xmlns:cx="http://schemas.microsoft.com/office/drawing/2014/chartex" xmlns:cx1="http://schemas.microsoft.com/office/drawing/2015/9/8/chartex" xmlns:cx2="http://schemas.microsoft.com/office/drawing/2015/10/21/chartex" xmlns:cx3="http://schemas.microsoft.com/office/drawing/2016/5/9/chartex" xmlns:cx4="http://schemas.microsoft.com/office/drawing/2016/5/10/chartex" xmlns:cx5="http://schemas.microsoft.com/office/drawing/2016/5/11/chartex" xmlns:cx6="http://schemas.microsoft.com/office/drawing/2016/5/12/chartex" xmlns:cx7="http://schemas.microsoft.com/office/drawing/2016/5/13/chartex" xmlns:cx8="http://schemas.microsoft.com/office/drawing/2016/5/14/chartex" xmlns:mc="http://schemas.openxmlformats.org/markup-compatibility/2006" xmlns:aink="http://schemas.microsoft.com/office/drawing/2016/ink" xmlns:am3d="http://schemas.microsoft.com/office/drawing/2017/model3d" xmlns:o="urn:schemas-microsoft-com:office:office" xmlns:oel="http://schemas.microsoft.com/office/2019/extlst" xmlns:r="http://schemas.openxmlformats.org/officeDocument/2006/relationships" xmlns:m="http://schemas.openxmlformats.org/officeDocument/2006/math" xmlns:v="urn:schemas-microsoft-com:vml" xmlns:wp14="http://schemas.microsoft.com/office/word/2010/wordprocessingDrawing" xmlns:wp="http://schemas.openxmlformats.org/drawingml/2006/wordprocessingDrawing" xmlns:w10="urn:schemas-microsoft-com:office:word" xmlns:w="http://schemas.openxmlformats.org/wordprocessingml/2006/main" xmlns:w14="http://schemas.microsoft.com/office/word/2010/wordml" xmlns:w15="http://schemas.microsoft.com/office/word/2012/wordml" xmlns:w16cex="http://schemas.microsoft.com/office/word/2018/wordml/cex" xmlns:w16cid="http://schemas.microsoft.com/office/word/2016/wordml/cid" xmlns:w16="http://schemas.microsoft.com/office/word/2018/wordml" xmlns:w16sdtdh="http://schemas.microsoft.com/office/word/2020/wordml/sdtdatahash" xmlns:w16se="http://schemas.microsoft.com/office/word/2015/wordml/symex" xmlns:wpg="http://schemas.microsoft.com/office/word/2010/wordprocessingGroup" xmlns:wpi="http://schemas.microsoft.com/office/word/2010/wordprocessingInk" xmlns:wne="http://schemas.microsoft.com/office/word/2006/wordml" xmlns:wps="http://schemas.microsoft.com/office/word/2010/wordprocessingShape" mc:Ignorable="w14 w15 w16se w16cid w16 w16cex w16sdtdh wp14">
+<w:footnotes xmlns:wpc="http://schemas.microsoft.com/office/word/2010/wordprocessingCanvas" xmlns:cx="http://schemas.microsoft.com/office/drawing/2014/chartex" xmlns:cx1="http://schemas.microsoft.com/office/drawing/2015/9/8/chartex" xmlns:cx2="http://schemas.microsoft.com/office/drawing/2015/10/21/chartex" xmlns:cx3="http://schemas.microsoft.com/office/drawing/2016/5/9/chartex" xmlns:cx4="http://schemas.microsoft.com/office/drawing/2016/5/10/chartex" xmlns:cx5="http://schemas.microsoft.com/office/drawing/2016/5/11/chartex" xmlns:cx6="http://schemas.microsoft.com/office/drawing/2016/5/12/chartex" xmlns:cx7="http://schemas.microsoft.com/office/drawing/2016/5/13/chartex" xmlns:cx8="http://schemas.microsoft.com/office/drawing/2016/5/14/chartex" xmlns:mc="http://schemas.openxmlformats.org/markup-compatibility/2006" xmlns:aink="http://schemas.microsoft.com/office/drawing/2016/ink" xmlns:am3d="http://schemas.microsoft.com/office/drawing/2017/model3d" xmlns:o="urn:schemas-microsoft-com:office:office" xmlns:r="http://schemas.openxmlformats.org/officeDocument/2006/relationships" xmlns:m="http://schemas.openxmlformats.org/officeDocument/2006/math" xmlns:v="urn:schemas-microsoft-com:vml" xmlns:wp14="http://schemas.microsoft.com/office/word/2010/wordprocessingDrawing" xmlns:wp="http://schemas.openxmlformats.org/drawingml/2006/wordprocessingDrawing" xmlns:w10="urn:schemas-microsoft-com:office:word" xmlns:w="http://schemas.openxmlformats.org/wordprocessingml/2006/main" xmlns:w14="http://schemas.microsoft.com/office/word/2010/wordml" xmlns:w15="http://schemas.microsoft.com/office/word/2012/wordml" xmlns:w16cid="http://schemas.microsoft.com/office/word/2016/wordml/cid" xmlns:w16se="http://schemas.microsoft.com/office/word/2015/wordml/symex" xmlns:wpg="http://schemas.microsoft.com/office/word/2010/wordprocessingGroup" xmlns:wpi="http://schemas.microsoft.com/office/word/2010/wordprocessingInk" xmlns:wne="http://schemas.microsoft.com/office/word/2006/wordml" xmlns:wps="http://schemas.microsoft.com/office/word/2010/wordprocessingShape" mc:Ignorable="w14 w15 w16se w16cid wp14">
   <w:footnote w:type="separator" w:id="-1">
     <w:p>
       <w:r>
@@ -3937,7 +4608,7 @@
 </file>
 
 <file path=word/numbering.xml><?xml version="1.0" encoding="utf-8"?>
-<w:numbering xmlns:wpc="http://schemas.microsoft.com/office/word/2010/wordprocessingCanvas" xmlns:cx="http://schemas.microsoft.com/office/drawing/2014/chartex" xmlns:cx1="http://schemas.microsoft.com/office/drawing/2015/9/8/chartex" xmlns:cx2="http://schemas.microsoft.com/office/drawing/2015/10/21/chartex" xmlns:cx3="http://schemas.microsoft.com/office/drawing/2016/5/9/chartex" xmlns:cx4="http://schemas.microsoft.com/office/drawing/2016/5/10/chartex" xmlns:cx5="http://schemas.microsoft.com/office/drawing/2016/5/11/chartex" xmlns:cx6="http://schemas.microsoft.com/office/drawing/2016/5/12/chartex" xmlns:cx7="http://schemas.microsoft.com/office/drawing/2016/5/13/chartex" xmlns:cx8="http://schemas.microsoft.com/office/drawing/2016/5/14/chartex" xmlns:mc="http://schemas.openxmlformats.org/markup-compatibility/2006" xmlns:aink="http://schemas.microsoft.com/office/drawing/2016/ink" xmlns:am3d="http://schemas.microsoft.com/office/drawing/2017/model3d" xmlns:o="urn:schemas-microsoft-com:office:office" xmlns:oel="http://schemas.microsoft.com/office/2019/extlst" xmlns:r="http://schemas.openxmlformats.org/officeDocument/2006/relationships" xmlns:m="http://schemas.openxmlformats.org/officeDocument/2006/math" xmlns:v="urn:schemas-microsoft-com:vml" xmlns:wp14="http://schemas.microsoft.com/office/word/2010/wordprocessingDrawing" xmlns:wp="http://schemas.openxmlformats.org/drawingml/2006/wordprocessingDrawing" xmlns:w10="urn:schemas-microsoft-com:office:word" xmlns:w="http://schemas.openxmlformats.org/wordprocessingml/2006/main" xmlns:w14="http://schemas.microsoft.com/office/word/2010/wordml" xmlns:w15="http://schemas.microsoft.com/office/word/2012/wordml" xmlns:w16cex="http://schemas.microsoft.com/office/word/2018/wordml/cex" xmlns:w16cid="http://schemas.microsoft.com/office/word/2016/wordml/cid" xmlns:w16="http://schemas.microsoft.com/office/word/2018/wordml" xmlns:w16sdtdh="http://schemas.microsoft.com/office/word/2020/wordml/sdtdatahash" xmlns:w16se="http://schemas.microsoft.com/office/word/2015/wordml/symex" xmlns:wpg="http://schemas.microsoft.com/office/word/2010/wordprocessingGroup" xmlns:wpi="http://schemas.microsoft.com/office/word/2010/wordprocessingInk" xmlns:wne="http://schemas.microsoft.com/office/word/2006/wordml" xmlns:wps="http://schemas.microsoft.com/office/word/2010/wordprocessingShape" mc:Ignorable="w14 w15 w16se w16cid w16 w16cex w16sdtdh wp14">
+<w:numbering xmlns:wpc="http://schemas.microsoft.com/office/word/2010/wordprocessingCanvas" xmlns:cx="http://schemas.microsoft.com/office/drawing/2014/chartex" xmlns:cx1="http://schemas.microsoft.com/office/drawing/2015/9/8/chartex" xmlns:cx2="http://schemas.microsoft.com/office/drawing/2015/10/21/chartex" xmlns:cx3="http://schemas.microsoft.com/office/drawing/2016/5/9/chartex" xmlns:cx4="http://schemas.microsoft.com/office/drawing/2016/5/10/chartex" xmlns:cx5="http://schemas.microsoft.com/office/drawing/2016/5/11/chartex" xmlns:cx6="http://schemas.microsoft.com/office/drawing/2016/5/12/chartex" xmlns:cx7="http://schemas.microsoft.com/office/drawing/2016/5/13/chartex" xmlns:cx8="http://schemas.microsoft.com/office/drawing/2016/5/14/chartex" xmlns:mc="http://schemas.openxmlformats.org/markup-compatibility/2006" xmlns:aink="http://schemas.microsoft.com/office/drawing/2016/ink" xmlns:am3d="http://schemas.microsoft.com/office/drawing/2017/model3d" xmlns:o="urn:schemas-microsoft-com:office:office" xmlns:r="http://schemas.openxmlformats.org/officeDocument/2006/relationships" xmlns:m="http://schemas.openxmlformats.org/officeDocument/2006/math" xmlns:v="urn:schemas-microsoft-com:vml" xmlns:wp14="http://schemas.microsoft.com/office/word/2010/wordprocessingDrawing" xmlns:wp="http://schemas.openxmlformats.org/drawingml/2006/wordprocessingDrawing" xmlns:w10="urn:schemas-microsoft-com:office:word" xmlns:w="http://schemas.openxmlformats.org/wordprocessingml/2006/main" xmlns:w14="http://schemas.microsoft.com/office/word/2010/wordml" xmlns:w15="http://schemas.microsoft.com/office/word/2012/wordml" xmlns:w16cid="http://schemas.microsoft.com/office/word/2016/wordml/cid" xmlns:w16se="http://schemas.microsoft.com/office/word/2015/wordml/symex" xmlns:wpg="http://schemas.microsoft.com/office/word/2010/wordprocessingGroup" xmlns:wpi="http://schemas.microsoft.com/office/word/2010/wordprocessingInk" xmlns:wne="http://schemas.microsoft.com/office/word/2006/wordml" xmlns:wps="http://schemas.microsoft.com/office/word/2010/wordprocessingShape" mc:Ignorable="w14 w15 w16se w16cid wp14">
   <w:abstractNum w:abstractNumId="0" w15:restartNumberingAfterBreak="0">
     <w:nsid w:val="0A2135C3"/>
     <w:multiLevelType w:val="hybridMultilevel"/>
@@ -4205,20 +4876,20 @@
       </w:pPr>
     </w:lvl>
   </w:abstractNum>
-  <w:num w:numId="1" w16cid:durableId="2015455675">
+  <w:num w:numId="1">
     <w:abstractNumId w:val="0"/>
   </w:num>
-  <w:num w:numId="2" w16cid:durableId="158930134">
+  <w:num w:numId="2">
     <w:abstractNumId w:val="1"/>
   </w:num>
-  <w:num w:numId="3" w16cid:durableId="375929754">
+  <w:num w:numId="3">
     <w:abstractNumId w:val="2"/>
   </w:num>
 </w:numbering>
 </file>
 
 <file path=word/styles.xml><?xml version="1.0" encoding="utf-8"?>
-<w:styles xmlns:mc="http://schemas.openxmlformats.org/markup-compatibility/2006" xmlns:r="http://schemas.openxmlformats.org/officeDocument/2006/relationships" xmlns:w="http://schemas.openxmlformats.org/wordprocessingml/2006/main" xmlns:w14="http://schemas.microsoft.com/office/word/2010/wordml" xmlns:w15="http://schemas.microsoft.com/office/word/2012/wordml" xmlns:w16cex="http://schemas.microsoft.com/office/word/2018/wordml/cex" xmlns:w16cid="http://schemas.microsoft.com/office/word/2016/wordml/cid" xmlns:w16="http://schemas.microsoft.com/office/word/2018/wordml" xmlns:w16sdtdh="http://schemas.microsoft.com/office/word/2020/wordml/sdtdatahash" xmlns:w16se="http://schemas.microsoft.com/office/word/2015/wordml/symex" mc:Ignorable="w14 w15 w16se w16cid w16 w16cex w16sdtdh">
+<w:styles xmlns:mc="http://schemas.openxmlformats.org/markup-compatibility/2006" xmlns:r="http://schemas.openxmlformats.org/officeDocument/2006/relationships" xmlns:w="http://schemas.openxmlformats.org/wordprocessingml/2006/main" xmlns:w14="http://schemas.microsoft.com/office/word/2010/wordml" xmlns:w15="http://schemas.microsoft.com/office/word/2012/wordml" xmlns:w16cid="http://schemas.microsoft.com/office/word/2016/wordml/cid" xmlns:w16se="http://schemas.microsoft.com/office/word/2015/wordml/symex" mc:Ignorable="w14 w15 w16se w16cid">
   <w:docDefaults>
     <w:rPrDefault>
       <w:rPr>
@@ -4231,7 +4902,7 @@
     </w:rPrDefault>
     <w:pPrDefault/>
   </w:docDefaults>
-  <w:latentStyles w:defLockedState="0" w:defUIPriority="99" w:defSemiHidden="0" w:defUnhideWhenUsed="0" w:defQFormat="0" w:count="376">
+  <w:latentStyles w:defLockedState="0" w:defUIPriority="99" w:defSemiHidden="0" w:defUnhideWhenUsed="0" w:defQFormat="0" w:count="375">
     <w:lsdException w:name="Normal" w:uiPriority="0" w:qFormat="1"/>
     <w:lsdException w:name="heading 1" w:uiPriority="9" w:qFormat="1"/>
     <w:lsdException w:name="heading 2" w:semiHidden="1" w:uiPriority="9" w:unhideWhenUsed="1" w:qFormat="1"/>
@@ -4607,7 +5278,6 @@
     <w:lsdException w:name="Smart Hyperlink" w:semiHidden="1" w:unhideWhenUsed="1"/>
     <w:lsdException w:name="Hashtag" w:semiHidden="1" w:unhideWhenUsed="1"/>
     <w:lsdException w:name="Unresolved Mention" w:semiHidden="1" w:unhideWhenUsed="1"/>
-    <w:lsdException w:name="Smart Link" w:semiHidden="1" w:unhideWhenUsed="1"/>
   </w:latentStyles>
   <w:style w:type="paragraph" w:default="1" w:styleId="a">
     <w:name w:val="Normal"/>
@@ -4620,6 +5290,7 @@
   <w:style w:type="character" w:default="1" w:styleId="a0">
     <w:name w:val="Default Paragraph Font"/>
     <w:uiPriority w:val="1"/>
+    <w:semiHidden/>
     <w:unhideWhenUsed/>
   </w:style>
   <w:style w:type="table" w:default="1" w:styleId="a1">
@@ -5079,7 +5750,7 @@
 </file>
 
 <file path=customXml/itemProps1.xml><?xml version="1.0" encoding="utf-8"?>
-<ds:datastoreItem xmlns:ds="http://schemas.openxmlformats.org/officeDocument/2006/customXml" ds:itemID="{F360BA79-741B-4511-B305-5393756D0C6B}">
+<ds:datastoreItem xmlns:ds="http://schemas.openxmlformats.org/officeDocument/2006/customXml" ds:itemID="{B0917EED-B37C-43FF-A9F0-F947E6F6B6CD}">
   <ds:schemaRefs>
     <ds:schemaRef ds:uri="http://schemas.openxmlformats.org/officeDocument/2006/bibliography"/>
   </ds:schemaRefs>

</xml_diff>